<commit_message>
Correcting the names of the motor ports to Motor1 & Motor2 Correcting the names of the functions, .MotorA becomes .Motor1 & .MotorB becomes .Motor2
</commit_message>
<xml_diff>
--- a/docs/worksheet.docx
+++ b/docs/worksheet.docx
@@ -127,15 +127,22 @@
       </w:r>
       <w:proofErr w:type="spellEnd"/>
       <w:r>
-        <w:t xml:space="preserve">-Moto board, one is for Motor “A” and one is for Motor “B”. The connectors are screw terminals, simply push the wires of the motor into the terminals and do up the screw in the top of the connector ‘finger-tight’. The connector on the left is for </w:t>
-      </w:r>
-      <w:proofErr w:type="gramStart"/>
-      <w:r>
-        <w:t>Motor</w:t>
-      </w:r>
-      <w:proofErr w:type="gramEnd"/>
-      <w:r>
-        <w:t xml:space="preserve"> “A”, the connector on the right is for Motor “B”.</w:t>
+        <w:t>-Moto board, one is for Motor1 and one is for Motor2</w:t>
+      </w:r>
+      <w:r>
+        <w:t>. The connectors are screw terminals, simply push the wires of the motor into the terminals and do up the screw in the top of the connector ‘finger-tight’. The connector on the le</w:t>
+      </w:r>
+      <w:r>
+        <w:t>ft is for Motor1</w:t>
+      </w:r>
+      <w:r>
+        <w:t>, the connec</w:t>
+      </w:r>
+      <w:r>
+        <w:t>tor on the right is for Motor2</w:t>
+      </w:r>
+      <w:r>
+        <w:t>.</w:t>
       </w:r>
     </w:p>
     <w:p>
@@ -143,7 +150,19 @@
         <w:ind w:left="720"/>
       </w:pPr>
       <w:r>
-        <w:t>For this tutorial we’re only using one motor but the second motor connector has a couple of LEDs wired into it to show changes in direction and also changes in motor speed through the brightness of the LED. The LEDs are connector to Motor “A” connector, the motor is connected to the Motor “B” connector.</w:t>
+        <w:t>For this tutorial we’re only using one motor but the second motor connector has a couple of LEDs wired into it to show changes in direction and also changes in motor speed through the brightness of the LED. Th</w:t>
+      </w:r>
+      <w:r>
+        <w:t>e LEDs are connector to Motor1</w:t>
+      </w:r>
+      <w:r>
+        <w:t xml:space="preserve"> connector, the mo</w:t>
+      </w:r>
+      <w:r>
+        <w:t>tor is connected to the Motor2</w:t>
+      </w:r>
+      <w:r>
+        <w:t xml:space="preserve"> connector.</w:t>
       </w:r>
     </w:p>
     <w:p>
@@ -181,11 +200,9 @@
       <w:r>
         <w:t xml:space="preserve">-Moto in this </w:t>
       </w:r>
-      <w:proofErr w:type="spellStart"/>
-      <w:r>
-        <w:t>turorial</w:t>
-      </w:r>
-      <w:proofErr w:type="spellEnd"/>
+      <w:r>
+        <w:t>tutorial</w:t>
+      </w:r>
       <w:r>
         <w:t>. But for the purpose of this tutorial, to save us from buying lots of batteries, we’ve temporarily connected a wire from the Raspberry Pi’s 5V pin to the VIN</w:t>
       </w:r>
@@ -200,11 +217,9 @@
       <w:r>
         <w:t xml:space="preserve">-Moto which enables us to run this </w:t>
       </w:r>
-      <w:proofErr w:type="spellStart"/>
-      <w:r>
-        <w:t>turorial</w:t>
-      </w:r>
-      <w:proofErr w:type="spellEnd"/>
+      <w:r>
+        <w:t>tutorial</w:t>
+      </w:r>
       <w:r>
         <w:t xml:space="preserve"> off of a 5V USB power supply plugged into the Raspberry Pi.</w:t>
       </w:r>
@@ -401,7 +416,6 @@
           <w:rFonts w:ascii="Arial" w:hAnsi="Arial" w:cs="Arial"/>
         </w:rPr>
       </w:pPr>
-      <w:proofErr w:type="spellStart"/>
       <w:r>
         <w:rPr>
           <w:rFonts w:ascii="Arial" w:hAnsi="Arial" w:cs="Arial"/>
@@ -419,9 +433,8 @@
         <w:rPr>
           <w:rFonts w:ascii="Arial" w:hAnsi="Arial" w:cs="Arial"/>
         </w:rPr>
-        <w:t>.MotorA</w:t>
-      </w:r>
-      <w:proofErr w:type="spellEnd"/>
+        <w:t>.Motor1</w:t>
+      </w:r>
       <w:r>
         <w:rPr>
           <w:rFonts w:ascii="Arial" w:hAnsi="Arial" w:cs="Arial"/>
@@ -854,16 +867,8 @@
         <w:rPr>
           <w:rFonts w:ascii="Arial" w:hAnsi="Arial" w:cs="Arial"/>
         </w:rPr>
-        <w:t xml:space="preserve">Motor </w:t>
-      </w:r>
-      <w:proofErr w:type="gramStart"/>
-      <w:r>
-        <w:rPr>
-          <w:rFonts w:ascii="Arial" w:hAnsi="Arial" w:cs="Arial"/>
-        </w:rPr>
-        <w:t>A</w:t>
-      </w:r>
-      <w:proofErr w:type="gramEnd"/>
+        <w:t>Motor1</w:t>
+      </w:r>
       <w:r>
         <w:rPr>
           <w:rFonts w:ascii="Arial" w:hAnsi="Arial" w:cs="Arial"/>
@@ -888,7 +893,6 @@
           <w:rFonts w:ascii="Arial" w:hAnsi="Arial" w:cs="Arial"/>
         </w:rPr>
       </w:pPr>
-      <w:proofErr w:type="spellStart"/>
       <w:r>
         <w:rPr>
           <w:rFonts w:ascii="Arial" w:hAnsi="Arial" w:cs="Arial"/>
@@ -900,9 +904,8 @@
         <w:rPr>
           <w:rFonts w:ascii="Arial" w:hAnsi="Arial" w:cs="Arial"/>
         </w:rPr>
-        <w:t>moto.MotorA</w:t>
-      </w:r>
-      <w:proofErr w:type="spellEnd"/>
+        <w:t>moto.Motor1</w:t>
+      </w:r>
       <w:r>
         <w:rPr>
           <w:rFonts w:ascii="Arial" w:hAnsi="Arial" w:cs="Arial"/>
@@ -934,7 +937,13 @@
         <w:rPr>
           <w:rFonts w:ascii="Arial" w:hAnsi="Arial" w:cs="Arial"/>
         </w:rPr>
-        <w:t>Motor B backwards for 10 seconds</w:t>
+        <w:t>Motor2</w:t>
+      </w:r>
+      <w:r>
+        <w:rPr>
+          <w:rFonts w:ascii="Arial" w:hAnsi="Arial" w:cs="Arial"/>
+        </w:rPr>
+        <w:t xml:space="preserve"> backwards for 10 seconds</w:t>
       </w:r>
     </w:p>
     <w:p>
@@ -949,22 +958,15 @@
           <w:rFonts w:ascii="Arial" w:hAnsi="Arial" w:cs="Arial"/>
         </w:rPr>
         <w:tab/>
-      </w:r>
-      <w:proofErr w:type="spellStart"/>
-      <w:r>
-        <w:rPr>
-          <w:rFonts w:ascii="Arial" w:hAnsi="Arial" w:cs="Arial"/>
-        </w:rPr>
-        <w:t>Piz_</w:t>
+        <w:t>piz_</w:t>
       </w:r>
       <w:proofErr w:type="gramStart"/>
       <w:r>
         <w:rPr>
           <w:rFonts w:ascii="Arial" w:hAnsi="Arial" w:cs="Arial"/>
         </w:rPr>
-        <w:t>moto.MotorB</w:t>
-      </w:r>
-      <w:proofErr w:type="spellEnd"/>
+        <w:t>moto.Motor2</w:t>
+      </w:r>
       <w:r>
         <w:rPr>
           <w:rFonts w:ascii="Arial" w:hAnsi="Arial" w:cs="Arial"/>
@@ -1559,7 +1561,33 @@
           <w:rFonts w:ascii="Arial" w:hAnsi="Arial" w:cs="Arial"/>
         </w:rPr>
         <w:tab/>
-        <w:t>/home/pi/python/motors/</w:t>
+        <w:t>/home/pi/python/motors</w:t>
+      </w:r>
+    </w:p>
+    <w:p>
+      <w:pPr>
+        <w:rPr>
+          <w:rFonts w:ascii="Arial" w:hAnsi="Arial" w:cs="Arial"/>
+        </w:rPr>
+      </w:pPr>
+    </w:p>
+    <w:p>
+      <w:pPr>
+        <w:rPr>
+          <w:rFonts w:ascii="Arial" w:hAnsi="Arial" w:cs="Arial"/>
+        </w:rPr>
+      </w:pPr>
+      <w:r>
+        <w:rPr>
+          <w:rFonts w:ascii="Arial" w:hAnsi="Arial" w:cs="Arial"/>
+        </w:rPr>
+        <w:t xml:space="preserve">The instructions </w:t>
+      </w:r>
+      <w:r>
+        <w:rPr>
+          <w:rFonts w:ascii="Arial" w:hAnsi="Arial" w:cs="Arial"/>
+        </w:rPr>
+        <w:t xml:space="preserve">found inside the </w:t>
       </w:r>
       <w:proofErr w:type="spellStart"/>
       <w:r>
@@ -1569,40 +1597,6 @@
         <w:t>piz-moto</w:t>
       </w:r>
       <w:proofErr w:type="spellEnd"/>
-    </w:p>
-    <w:p>
-      <w:pPr>
-        <w:rPr>
-          <w:rFonts w:ascii="Arial" w:hAnsi="Arial" w:cs="Arial"/>
-        </w:rPr>
-      </w:pPr>
-    </w:p>
-    <w:p>
-      <w:pPr>
-        <w:rPr>
-          <w:rFonts w:ascii="Arial" w:hAnsi="Arial" w:cs="Arial"/>
-        </w:rPr>
-      </w:pPr>
-      <w:r>
-        <w:rPr>
-          <w:rFonts w:ascii="Arial" w:hAnsi="Arial" w:cs="Arial"/>
-        </w:rPr>
-        <w:t xml:space="preserve">The instructions </w:t>
-      </w:r>
-      <w:r>
-        <w:rPr>
-          <w:rFonts w:ascii="Arial" w:hAnsi="Arial" w:cs="Arial"/>
-        </w:rPr>
-        <w:t xml:space="preserve">found inside the </w:t>
-      </w:r>
-      <w:proofErr w:type="spellStart"/>
-      <w:r>
-        <w:rPr>
-          <w:rFonts w:ascii="Arial" w:hAnsi="Arial" w:cs="Arial"/>
-        </w:rPr>
-        <w:t>piz-moto</w:t>
-      </w:r>
-      <w:proofErr w:type="spellEnd"/>
       <w:r>
         <w:rPr>
           <w:rFonts w:ascii="Arial" w:hAnsi="Arial" w:cs="Arial"/>
@@ -1724,6 +1718,26 @@
           <w:rFonts w:ascii="Arial" w:hAnsi="Arial" w:cs="Arial"/>
         </w:rPr>
         <w:t>ry Pi!</w:t>
+      </w:r>
+    </w:p>
+    <w:p>
+      <w:pPr>
+        <w:rPr>
+          <w:rFonts w:ascii="Arial" w:hAnsi="Arial" w:cs="Arial"/>
+        </w:rPr>
+      </w:pPr>
+    </w:p>
+    <w:p>
+      <w:pPr>
+        <w:rPr>
+          <w:rFonts w:ascii="Arial" w:hAnsi="Arial" w:cs="Arial"/>
+        </w:rPr>
+      </w:pPr>
+      <w:r>
+        <w:rPr>
+          <w:rFonts w:ascii="Arial" w:hAnsi="Arial" w:cs="Arial"/>
+        </w:rPr>
+        <w:t>Worksheet Rev 2</w:t>
       </w:r>
       <w:bookmarkStart w:id="0" w:name="_GoBack"/>
       <w:bookmarkEnd w:id="0"/>

</xml_diff>